<commit_message>
Update 11/13/2023 4:11AM EST
Update as of 4:11AM EST on 11/13/2023. Note that red apple means it was an issue, recently. A green apple means it was worked on and fixed.
</commit_message>
<xml_diff>
--- a/&ANATOMY/%EYE WAR CRIME PREVENTION/20231113 - Global United Defense, Inc. - Eye War Crime Prevention Security Systems - v1.0.2.17.docx
+++ b/&ANATOMY/%EYE WAR CRIME PREVENTION/20231113 - Global United Defense, Inc. - Eye War Crime Prevention Security Systems - v1.0.2.17.docx
@@ -213,7 +213,7 @@
           <w:sz w:val="28"/>
           <w:szCs w:val="28"/>
         </w:rPr>
-        <w:t>11/13/2023 3:59:05 AM</w:t>
+        <w:t>11/13/2023 4:11:17 AM</w:t>
       </w:r>
     </w:p>
     <w:p>
@@ -3726,7 +3726,46 @@
           <w:bCs/>
           <w:color w:val="FF0000"/>
         </w:rPr>
-        <w:t xml:space="preserve"> DEAD</w:t>
+        <w:t xml:space="preserve"> </w:t>
+      </w:r>
+      <w:r>
+        <w:rPr>
+          <w:b/>
+          <w:bCs/>
+          <w:color w:val="FF0000"/>
+        </w:rPr>
+        <w:t>D</w:t>
+      </w:r>
+      <w:r>
+        <w:rPr>
+          <w:b/>
+          <w:bCs/>
+          <w:color w:val="FF0000"/>
+        </w:rPr>
+        <w:t>ART</w:t>
+      </w:r>
+      <w:r>
+        <w:rPr>
+          <w:b/>
+          <w:bCs/>
+        </w:rPr>
+        <w:t>,</w:t>
+      </w:r>
+      <w:r>
+        <w:rPr>
+          <w:b/>
+          <w:bCs/>
+          <w:color w:val="FF0000"/>
+        </w:rPr>
+        <w:t xml:space="preserve"> </w:t>
+      </w:r>
+      <w:r>
+        <w:rPr>
+          <w:b/>
+          <w:bCs/>
+          <w:color w:val="FF0000"/>
+        </w:rPr>
+        <w:t>DEAD</w:t>
       </w:r>
       <w:r>
         <w:rPr>

</xml_diff>